<commit_message>
DP-18: update pages after total number of pages has changed
</commit_message>
<xml_diff>
--- a/Source/Samples/Paragraphs/ParagraphOverPageSimple.docx
+++ b/Source/Samples/Paragraphs/ParagraphOverPageSimple.docx
@@ -1643,344 +1643,263 @@
           <w:sz w:val="21"/>
           <w:szCs w:val="21"/>
         </w:rPr>
-        <w:t>5</w:t>
-      </w:r>
-      <w:r>
-        <w:rPr>
-          <w:rFonts w:ascii="Arial" w:hAnsi="Arial" w:cs="Arial"/>
-          <w:color w:val="000000"/>
-          <w:sz w:val="21"/>
-          <w:szCs w:val="21"/>
-        </w:rPr>
-        <w:t>1</w:t>
-      </w:r>
-    </w:p>
-    <w:p>
-      <w:pPr>
-        <w:pStyle w:val="NormalWeb"/>
-        <w:shd w:val="clear" w:color="auto" w:fill="FFFFFF"/>
-        <w:spacing w:before="0" w:beforeAutospacing="0" w:after="225" w:afterAutospacing="0"/>
-        <w:jc w:val="both"/>
-        <w:rPr>
-          <w:rFonts w:ascii="Arial" w:hAnsi="Arial" w:cs="Arial"/>
-          <w:color w:val="000000"/>
-          <w:sz w:val="21"/>
-          <w:szCs w:val="21"/>
-        </w:rPr>
-      </w:pPr>
-      <w:r>
-        <w:rPr>
-          <w:rFonts w:ascii="Arial" w:hAnsi="Arial" w:cs="Arial"/>
-          <w:color w:val="000000"/>
-          <w:sz w:val="21"/>
-          <w:szCs w:val="21"/>
-        </w:rPr>
-        <w:t xml:space="preserve">Paragraph </w:t>
-      </w:r>
-      <w:r>
-        <w:rPr>
-          <w:rFonts w:ascii="Arial" w:hAnsi="Arial" w:cs="Arial"/>
-          <w:color w:val="000000"/>
-          <w:sz w:val="21"/>
-          <w:szCs w:val="21"/>
-        </w:rPr>
-        <w:t>5</w:t>
-      </w:r>
-      <w:r>
-        <w:rPr>
-          <w:rFonts w:ascii="Arial" w:hAnsi="Arial" w:cs="Arial"/>
-          <w:color w:val="000000"/>
-          <w:sz w:val="21"/>
-          <w:szCs w:val="21"/>
-        </w:rPr>
-        <w:t>2</w:t>
-      </w:r>
-    </w:p>
-    <w:p>
-      <w:pPr>
-        <w:pStyle w:val="NormalWeb"/>
-        <w:shd w:val="clear" w:color="auto" w:fill="FFFFFF"/>
-        <w:spacing w:before="0" w:beforeAutospacing="0" w:after="225" w:afterAutospacing="0"/>
-        <w:jc w:val="both"/>
-        <w:rPr>
-          <w:rFonts w:ascii="Arial" w:hAnsi="Arial" w:cs="Arial"/>
-          <w:color w:val="000000"/>
-          <w:sz w:val="21"/>
-          <w:szCs w:val="21"/>
-        </w:rPr>
-      </w:pPr>
-      <w:r>
-        <w:rPr>
-          <w:rFonts w:ascii="Arial" w:hAnsi="Arial" w:cs="Arial"/>
-          <w:color w:val="000000"/>
-          <w:sz w:val="21"/>
-          <w:szCs w:val="21"/>
-        </w:rPr>
-        <w:t xml:space="preserve">Paragraph </w:t>
-      </w:r>
-      <w:r>
-        <w:rPr>
-          <w:rFonts w:ascii="Arial" w:hAnsi="Arial" w:cs="Arial"/>
-          <w:color w:val="000000"/>
-          <w:sz w:val="21"/>
-          <w:szCs w:val="21"/>
-        </w:rPr>
-        <w:t>5</w:t>
-      </w:r>
-      <w:r>
-        <w:rPr>
-          <w:rFonts w:ascii="Arial" w:hAnsi="Arial" w:cs="Arial"/>
-          <w:color w:val="000000"/>
-          <w:sz w:val="21"/>
-          <w:szCs w:val="21"/>
-        </w:rPr>
-        <w:t>3</w:t>
-      </w:r>
-    </w:p>
-    <w:p>
-      <w:pPr>
-        <w:pStyle w:val="NormalWeb"/>
-        <w:shd w:val="clear" w:color="auto" w:fill="FFFFFF"/>
-        <w:spacing w:before="0" w:beforeAutospacing="0" w:after="225" w:afterAutospacing="0"/>
-        <w:jc w:val="both"/>
-        <w:rPr>
-          <w:rFonts w:ascii="Arial" w:hAnsi="Arial" w:cs="Arial"/>
-          <w:color w:val="000000"/>
-          <w:sz w:val="21"/>
-          <w:szCs w:val="21"/>
-        </w:rPr>
-      </w:pPr>
-      <w:r>
-        <w:rPr>
-          <w:rFonts w:ascii="Arial" w:hAnsi="Arial" w:cs="Arial"/>
-          <w:color w:val="000000"/>
-          <w:sz w:val="21"/>
-          <w:szCs w:val="21"/>
-        </w:rPr>
-        <w:t xml:space="preserve">Paragraph </w:t>
-      </w:r>
-      <w:r>
-        <w:rPr>
-          <w:rFonts w:ascii="Arial" w:hAnsi="Arial" w:cs="Arial"/>
-          <w:color w:val="000000"/>
-          <w:sz w:val="21"/>
-          <w:szCs w:val="21"/>
-        </w:rPr>
-        <w:t>5</w:t>
-      </w:r>
-      <w:r>
-        <w:rPr>
-          <w:rFonts w:ascii="Arial" w:hAnsi="Arial" w:cs="Arial"/>
-          <w:color w:val="000000"/>
-          <w:sz w:val="21"/>
-          <w:szCs w:val="21"/>
-        </w:rPr>
-        <w:t>4</w:t>
-      </w:r>
-    </w:p>
-    <w:p>
-      <w:pPr>
-        <w:pStyle w:val="NormalWeb"/>
-        <w:shd w:val="clear" w:color="auto" w:fill="FFFFFF"/>
-        <w:spacing w:before="0" w:beforeAutospacing="0" w:after="225" w:afterAutospacing="0"/>
-        <w:jc w:val="both"/>
-        <w:rPr>
-          <w:rFonts w:ascii="Arial" w:hAnsi="Arial" w:cs="Arial"/>
-          <w:color w:val="000000"/>
-          <w:sz w:val="21"/>
-          <w:szCs w:val="21"/>
-        </w:rPr>
-      </w:pPr>
-      <w:r>
-        <w:rPr>
-          <w:rFonts w:ascii="Arial" w:hAnsi="Arial" w:cs="Arial"/>
-          <w:color w:val="000000"/>
-          <w:sz w:val="21"/>
-          <w:szCs w:val="21"/>
-        </w:rPr>
-        <w:t xml:space="preserve">Paragraph </w:t>
-      </w:r>
-      <w:r>
-        <w:rPr>
-          <w:rFonts w:ascii="Arial" w:hAnsi="Arial" w:cs="Arial"/>
-          <w:color w:val="000000"/>
-          <w:sz w:val="21"/>
-          <w:szCs w:val="21"/>
-        </w:rPr>
-        <w:t>5</w:t>
-      </w:r>
-      <w:r>
-        <w:rPr>
-          <w:rFonts w:ascii="Arial" w:hAnsi="Arial" w:cs="Arial"/>
-          <w:color w:val="000000"/>
-          <w:sz w:val="21"/>
-          <w:szCs w:val="21"/>
-        </w:rPr>
-        <w:t>5</w:t>
-      </w:r>
-    </w:p>
-    <w:p>
-      <w:pPr>
-        <w:pStyle w:val="NormalWeb"/>
-        <w:shd w:val="clear" w:color="auto" w:fill="FFFFFF"/>
-        <w:spacing w:before="0" w:beforeAutospacing="0" w:after="225" w:afterAutospacing="0"/>
-        <w:jc w:val="both"/>
-        <w:rPr>
-          <w:rFonts w:ascii="Arial" w:hAnsi="Arial" w:cs="Arial"/>
-          <w:color w:val="000000"/>
-          <w:sz w:val="21"/>
-          <w:szCs w:val="21"/>
-        </w:rPr>
-      </w:pPr>
-      <w:r>
-        <w:rPr>
-          <w:rFonts w:ascii="Arial" w:hAnsi="Arial" w:cs="Arial"/>
-          <w:color w:val="000000"/>
-          <w:sz w:val="21"/>
-          <w:szCs w:val="21"/>
-        </w:rPr>
-        <w:t xml:space="preserve">Paragraph </w:t>
-      </w:r>
-      <w:r>
-        <w:rPr>
-          <w:rFonts w:ascii="Arial" w:hAnsi="Arial" w:cs="Arial"/>
-          <w:color w:val="000000"/>
-          <w:sz w:val="21"/>
-          <w:szCs w:val="21"/>
-        </w:rPr>
-        <w:t>5</w:t>
-      </w:r>
-      <w:r>
-        <w:rPr>
-          <w:rFonts w:ascii="Arial" w:hAnsi="Arial" w:cs="Arial"/>
-          <w:color w:val="000000"/>
-          <w:sz w:val="21"/>
-          <w:szCs w:val="21"/>
-        </w:rPr>
-        <w:t>6</w:t>
-      </w:r>
-    </w:p>
-    <w:p>
-      <w:pPr>
-        <w:pStyle w:val="NormalWeb"/>
-        <w:shd w:val="clear" w:color="auto" w:fill="FFFFFF"/>
-        <w:spacing w:before="0" w:beforeAutospacing="0" w:after="225" w:afterAutospacing="0"/>
-        <w:jc w:val="both"/>
-        <w:rPr>
-          <w:rFonts w:ascii="Arial" w:hAnsi="Arial" w:cs="Arial"/>
-          <w:color w:val="000000"/>
-          <w:sz w:val="21"/>
-          <w:szCs w:val="21"/>
-        </w:rPr>
-      </w:pPr>
-      <w:r>
-        <w:rPr>
-          <w:rFonts w:ascii="Arial" w:hAnsi="Arial" w:cs="Arial"/>
-          <w:color w:val="000000"/>
-          <w:sz w:val="21"/>
-          <w:szCs w:val="21"/>
-        </w:rPr>
-        <w:t xml:space="preserve">Paragraph </w:t>
-      </w:r>
-      <w:r>
-        <w:rPr>
-          <w:rFonts w:ascii="Arial" w:hAnsi="Arial" w:cs="Arial"/>
-          <w:color w:val="000000"/>
-          <w:sz w:val="21"/>
-          <w:szCs w:val="21"/>
-        </w:rPr>
-        <w:t>5</w:t>
-      </w:r>
-      <w:r>
-        <w:rPr>
-          <w:rFonts w:ascii="Arial" w:hAnsi="Arial" w:cs="Arial"/>
-          <w:color w:val="000000"/>
-          <w:sz w:val="21"/>
-          <w:szCs w:val="21"/>
-        </w:rPr>
-        <w:t>7</w:t>
-      </w:r>
-    </w:p>
-    <w:p>
-      <w:pPr>
-        <w:pStyle w:val="NormalWeb"/>
-        <w:shd w:val="clear" w:color="auto" w:fill="FFFFFF"/>
-        <w:spacing w:before="0" w:beforeAutospacing="0" w:after="225" w:afterAutospacing="0"/>
-        <w:jc w:val="both"/>
-        <w:rPr>
-          <w:rFonts w:ascii="Arial" w:hAnsi="Arial" w:cs="Arial"/>
-          <w:color w:val="000000"/>
-          <w:sz w:val="21"/>
-          <w:szCs w:val="21"/>
-        </w:rPr>
-      </w:pPr>
-      <w:r>
-        <w:rPr>
-          <w:rFonts w:ascii="Arial" w:hAnsi="Arial" w:cs="Arial"/>
-          <w:color w:val="000000"/>
-          <w:sz w:val="21"/>
-          <w:szCs w:val="21"/>
-        </w:rPr>
-        <w:t xml:space="preserve">Paragraph </w:t>
-      </w:r>
-      <w:r>
-        <w:rPr>
-          <w:rFonts w:ascii="Arial" w:hAnsi="Arial" w:cs="Arial"/>
-          <w:color w:val="000000"/>
-          <w:sz w:val="21"/>
-          <w:szCs w:val="21"/>
-        </w:rPr>
-        <w:t>5</w:t>
-      </w:r>
-      <w:r>
-        <w:rPr>
-          <w:rFonts w:ascii="Arial" w:hAnsi="Arial" w:cs="Arial"/>
-          <w:color w:val="000000"/>
-          <w:sz w:val="21"/>
-          <w:szCs w:val="21"/>
-        </w:rPr>
-        <w:t>8</w:t>
-      </w:r>
-    </w:p>
-    <w:p>
-      <w:pPr>
-        <w:pStyle w:val="NormalWeb"/>
-        <w:shd w:val="clear" w:color="auto" w:fill="FFFFFF"/>
-        <w:spacing w:before="0" w:beforeAutospacing="0" w:after="225" w:afterAutospacing="0"/>
-        <w:jc w:val="both"/>
-        <w:rPr>
-          <w:rFonts w:ascii="Arial" w:hAnsi="Arial" w:cs="Arial"/>
-          <w:color w:val="000000"/>
-          <w:sz w:val="21"/>
-          <w:szCs w:val="21"/>
-        </w:rPr>
-      </w:pPr>
-      <w:r>
-        <w:rPr>
-          <w:rFonts w:ascii="Arial" w:hAnsi="Arial" w:cs="Arial"/>
-          <w:color w:val="000000"/>
-          <w:sz w:val="21"/>
-          <w:szCs w:val="21"/>
-        </w:rPr>
-        <w:t xml:space="preserve">Paragraph </w:t>
-      </w:r>
-      <w:r>
-        <w:rPr>
-          <w:rFonts w:ascii="Arial" w:hAnsi="Arial" w:cs="Arial"/>
-          <w:color w:val="000000"/>
-          <w:sz w:val="21"/>
-          <w:szCs w:val="21"/>
-        </w:rPr>
-        <w:t>5</w:t>
-      </w:r>
-      <w:r>
-        <w:rPr>
-          <w:rFonts w:ascii="Arial" w:hAnsi="Arial" w:cs="Arial"/>
-          <w:color w:val="000000"/>
-          <w:sz w:val="21"/>
-          <w:szCs w:val="21"/>
-        </w:rPr>
-        <w:t>9</w:t>
+        <w:t>51</w:t>
+      </w:r>
+    </w:p>
+    <w:p>
+      <w:pPr>
+        <w:pStyle w:val="NormalWeb"/>
+        <w:shd w:val="clear" w:color="auto" w:fill="FFFFFF"/>
+        <w:spacing w:before="0" w:beforeAutospacing="0" w:after="225" w:afterAutospacing="0"/>
+        <w:jc w:val="both"/>
+        <w:rPr>
+          <w:rFonts w:ascii="Arial" w:hAnsi="Arial" w:cs="Arial"/>
+          <w:color w:val="000000"/>
+          <w:sz w:val="21"/>
+          <w:szCs w:val="21"/>
+        </w:rPr>
+      </w:pPr>
+      <w:r>
+        <w:rPr>
+          <w:rFonts w:ascii="Arial" w:hAnsi="Arial" w:cs="Arial"/>
+          <w:color w:val="000000"/>
+          <w:sz w:val="21"/>
+          <w:szCs w:val="21"/>
+        </w:rPr>
+        <w:t xml:space="preserve">Paragraph </w:t>
+      </w:r>
+      <w:r>
+        <w:rPr>
+          <w:rFonts w:ascii="Arial" w:hAnsi="Arial" w:cs="Arial"/>
+          <w:color w:val="000000"/>
+          <w:sz w:val="21"/>
+          <w:szCs w:val="21"/>
+        </w:rPr>
+        <w:t>52</w:t>
+      </w:r>
+    </w:p>
+    <w:p>
+      <w:pPr>
+        <w:pStyle w:val="NormalWeb"/>
+        <w:shd w:val="clear" w:color="auto" w:fill="FFFFFF"/>
+        <w:spacing w:before="0" w:beforeAutospacing="0" w:after="225" w:afterAutospacing="0"/>
+        <w:jc w:val="both"/>
+        <w:rPr>
+          <w:rFonts w:ascii="Arial" w:hAnsi="Arial" w:cs="Arial"/>
+          <w:color w:val="000000"/>
+          <w:sz w:val="21"/>
+          <w:szCs w:val="21"/>
+        </w:rPr>
+      </w:pPr>
+      <w:r>
+        <w:rPr>
+          <w:rFonts w:ascii="Arial" w:hAnsi="Arial" w:cs="Arial"/>
+          <w:color w:val="000000"/>
+          <w:sz w:val="21"/>
+          <w:szCs w:val="21"/>
+        </w:rPr>
+        <w:t xml:space="preserve">Paragraph </w:t>
+      </w:r>
+      <w:r>
+        <w:rPr>
+          <w:rFonts w:ascii="Arial" w:hAnsi="Arial" w:cs="Arial"/>
+          <w:color w:val="000000"/>
+          <w:sz w:val="21"/>
+          <w:szCs w:val="21"/>
+        </w:rPr>
+        <w:t>53</w:t>
+      </w:r>
+    </w:p>
+    <w:p>
+      <w:pPr>
+        <w:pStyle w:val="NormalWeb"/>
+        <w:shd w:val="clear" w:color="auto" w:fill="FFFFFF"/>
+        <w:spacing w:before="0" w:beforeAutospacing="0" w:after="225" w:afterAutospacing="0"/>
+        <w:jc w:val="both"/>
+        <w:rPr>
+          <w:rFonts w:ascii="Arial" w:hAnsi="Arial" w:cs="Arial"/>
+          <w:color w:val="000000"/>
+          <w:sz w:val="21"/>
+          <w:szCs w:val="21"/>
+        </w:rPr>
+      </w:pPr>
+      <w:r>
+        <w:rPr>
+          <w:rFonts w:ascii="Arial" w:hAnsi="Arial" w:cs="Arial"/>
+          <w:color w:val="000000"/>
+          <w:sz w:val="21"/>
+          <w:szCs w:val="21"/>
+        </w:rPr>
+        <w:t xml:space="preserve">Paragraph </w:t>
+      </w:r>
+      <w:r>
+        <w:rPr>
+          <w:rFonts w:ascii="Arial" w:hAnsi="Arial" w:cs="Arial"/>
+          <w:color w:val="000000"/>
+          <w:sz w:val="21"/>
+          <w:szCs w:val="21"/>
+        </w:rPr>
+        <w:t>54</w:t>
+      </w:r>
+    </w:p>
+    <w:p>
+      <w:pPr>
+        <w:pStyle w:val="NormalWeb"/>
+        <w:shd w:val="clear" w:color="auto" w:fill="FFFFFF"/>
+        <w:spacing w:before="0" w:beforeAutospacing="0" w:after="225" w:afterAutospacing="0"/>
+        <w:jc w:val="both"/>
+        <w:rPr>
+          <w:rFonts w:ascii="Arial" w:hAnsi="Arial" w:cs="Arial"/>
+          <w:color w:val="000000"/>
+          <w:sz w:val="21"/>
+          <w:szCs w:val="21"/>
+        </w:rPr>
+      </w:pPr>
+      <w:r>
+        <w:rPr>
+          <w:rFonts w:ascii="Arial" w:hAnsi="Arial" w:cs="Arial"/>
+          <w:color w:val="000000"/>
+          <w:sz w:val="21"/>
+          <w:szCs w:val="21"/>
+        </w:rPr>
+        <w:t xml:space="preserve">Paragraph </w:t>
+      </w:r>
+      <w:r>
+        <w:rPr>
+          <w:rFonts w:ascii="Arial" w:hAnsi="Arial" w:cs="Arial"/>
+          <w:color w:val="000000"/>
+          <w:sz w:val="21"/>
+          <w:szCs w:val="21"/>
+        </w:rPr>
+        <w:t>55</w:t>
+      </w:r>
+    </w:p>
+    <w:p>
+      <w:pPr>
+        <w:pStyle w:val="NormalWeb"/>
+        <w:shd w:val="clear" w:color="auto" w:fill="FFFFFF"/>
+        <w:spacing w:before="0" w:beforeAutospacing="0" w:after="225" w:afterAutospacing="0"/>
+        <w:jc w:val="both"/>
+        <w:rPr>
+          <w:rFonts w:ascii="Arial" w:hAnsi="Arial" w:cs="Arial"/>
+          <w:color w:val="000000"/>
+          <w:sz w:val="21"/>
+          <w:szCs w:val="21"/>
+        </w:rPr>
+      </w:pPr>
+      <w:r>
+        <w:rPr>
+          <w:rFonts w:ascii="Arial" w:hAnsi="Arial" w:cs="Arial"/>
+          <w:color w:val="000000"/>
+          <w:sz w:val="21"/>
+          <w:szCs w:val="21"/>
+        </w:rPr>
+        <w:t xml:space="preserve">Paragraph </w:t>
+      </w:r>
+      <w:r>
+        <w:rPr>
+          <w:rFonts w:ascii="Arial" w:hAnsi="Arial" w:cs="Arial"/>
+          <w:color w:val="000000"/>
+          <w:sz w:val="21"/>
+          <w:szCs w:val="21"/>
+        </w:rPr>
+        <w:t>56</w:t>
+      </w:r>
+    </w:p>
+    <w:p>
+      <w:pPr>
+        <w:pStyle w:val="NormalWeb"/>
+        <w:shd w:val="clear" w:color="auto" w:fill="FFFFFF"/>
+        <w:spacing w:before="0" w:beforeAutospacing="0" w:after="225" w:afterAutospacing="0"/>
+        <w:jc w:val="both"/>
+        <w:rPr>
+          <w:rFonts w:ascii="Arial" w:hAnsi="Arial" w:cs="Arial"/>
+          <w:color w:val="000000"/>
+          <w:sz w:val="21"/>
+          <w:szCs w:val="21"/>
+        </w:rPr>
+      </w:pPr>
+      <w:r>
+        <w:rPr>
+          <w:rFonts w:ascii="Arial" w:hAnsi="Arial" w:cs="Arial"/>
+          <w:color w:val="000000"/>
+          <w:sz w:val="21"/>
+          <w:szCs w:val="21"/>
+        </w:rPr>
+        <w:t xml:space="preserve">Paragraph </w:t>
+      </w:r>
+      <w:r>
+        <w:rPr>
+          <w:rFonts w:ascii="Arial" w:hAnsi="Arial" w:cs="Arial"/>
+          <w:color w:val="000000"/>
+          <w:sz w:val="21"/>
+          <w:szCs w:val="21"/>
+        </w:rPr>
+        <w:t>57</w:t>
+      </w:r>
+    </w:p>
+    <w:p>
+      <w:pPr>
+        <w:pStyle w:val="NormalWeb"/>
+        <w:shd w:val="clear" w:color="auto" w:fill="FFFFFF"/>
+        <w:spacing w:before="0" w:beforeAutospacing="0" w:after="225" w:afterAutospacing="0"/>
+        <w:jc w:val="both"/>
+        <w:rPr>
+          <w:rFonts w:ascii="Arial" w:hAnsi="Arial" w:cs="Arial"/>
+          <w:color w:val="000000"/>
+          <w:sz w:val="21"/>
+          <w:szCs w:val="21"/>
+        </w:rPr>
+      </w:pPr>
+      <w:r>
+        <w:rPr>
+          <w:rFonts w:ascii="Arial" w:hAnsi="Arial" w:cs="Arial"/>
+          <w:color w:val="000000"/>
+          <w:sz w:val="21"/>
+          <w:szCs w:val="21"/>
+        </w:rPr>
+        <w:t xml:space="preserve">Paragraph </w:t>
+      </w:r>
+      <w:r>
+        <w:rPr>
+          <w:rFonts w:ascii="Arial" w:hAnsi="Arial" w:cs="Arial"/>
+          <w:color w:val="000000"/>
+          <w:sz w:val="21"/>
+          <w:szCs w:val="21"/>
+        </w:rPr>
+        <w:t>58</w:t>
+      </w:r>
+    </w:p>
+    <w:p>
+      <w:pPr>
+        <w:pStyle w:val="NormalWeb"/>
+        <w:shd w:val="clear" w:color="auto" w:fill="FFFFFF"/>
+        <w:spacing w:before="0" w:beforeAutospacing="0" w:after="225" w:afterAutospacing="0"/>
+        <w:jc w:val="both"/>
+        <w:rPr>
+          <w:rFonts w:ascii="Arial" w:hAnsi="Arial" w:cs="Arial"/>
+          <w:color w:val="000000"/>
+          <w:sz w:val="21"/>
+          <w:szCs w:val="21"/>
+        </w:rPr>
+      </w:pPr>
+      <w:r>
+        <w:rPr>
+          <w:rFonts w:ascii="Arial" w:hAnsi="Arial" w:cs="Arial"/>
+          <w:color w:val="000000"/>
+          <w:sz w:val="21"/>
+          <w:szCs w:val="21"/>
+        </w:rPr>
+        <w:t xml:space="preserve">Paragraph </w:t>
+      </w:r>
+      <w:r>
+        <w:rPr>
+          <w:rFonts w:ascii="Arial" w:hAnsi="Arial" w:cs="Arial"/>
+          <w:color w:val="000000"/>
+          <w:sz w:val="21"/>
+          <w:szCs w:val="21"/>
+        </w:rPr>
+        <w:t>59</w:t>
       </w:r>
     </w:p>
     <w:p>
@@ -2013,6 +1932,167 @@
           <w:szCs w:val="21"/>
         </w:rPr>
         <w:t>60</w:t>
+      </w:r>
+    </w:p>
+    <w:p>
+      <w:pPr>
+        <w:pStyle w:val="NormalWeb"/>
+        <w:shd w:val="clear" w:color="auto" w:fill="FFFFFF"/>
+        <w:spacing w:before="0" w:beforeAutospacing="0" w:after="225" w:afterAutospacing="0"/>
+        <w:jc w:val="both"/>
+        <w:rPr>
+          <w:rFonts w:ascii="Arial" w:hAnsi="Arial" w:cs="Arial"/>
+          <w:color w:val="000000"/>
+          <w:sz w:val="21"/>
+          <w:szCs w:val="21"/>
+        </w:rPr>
+      </w:pPr>
+      <w:r>
+        <w:rPr>
+          <w:rFonts w:ascii="Arial" w:hAnsi="Arial" w:cs="Arial"/>
+          <w:color w:val="000000"/>
+          <w:sz w:val="21"/>
+          <w:szCs w:val="21"/>
+        </w:rPr>
+        <w:t xml:space="preserve">Paragraph </w:t>
+      </w:r>
+      <w:r>
+        <w:rPr>
+          <w:rFonts w:ascii="Arial" w:hAnsi="Arial" w:cs="Arial"/>
+          <w:color w:val="000000"/>
+          <w:sz w:val="21"/>
+          <w:szCs w:val="21"/>
+        </w:rPr>
+        <w:t>61</w:t>
+      </w:r>
+    </w:p>
+    <w:p>
+      <w:pPr>
+        <w:pStyle w:val="NormalWeb"/>
+        <w:shd w:val="clear" w:color="auto" w:fill="FFFFFF"/>
+        <w:spacing w:before="0" w:beforeAutospacing="0" w:after="225" w:afterAutospacing="0"/>
+        <w:jc w:val="both"/>
+        <w:rPr>
+          <w:rFonts w:ascii="Arial" w:hAnsi="Arial" w:cs="Arial"/>
+          <w:color w:val="000000"/>
+          <w:sz w:val="21"/>
+          <w:szCs w:val="21"/>
+        </w:rPr>
+      </w:pPr>
+      <w:r>
+        <w:rPr>
+          <w:rFonts w:ascii="Arial" w:hAnsi="Arial" w:cs="Arial"/>
+          <w:color w:val="000000"/>
+          <w:sz w:val="21"/>
+          <w:szCs w:val="21"/>
+        </w:rPr>
+        <w:t xml:space="preserve">Paragraph </w:t>
+      </w:r>
+      <w:r>
+        <w:rPr>
+          <w:rFonts w:ascii="Arial" w:hAnsi="Arial" w:cs="Arial"/>
+          <w:color w:val="000000"/>
+          <w:sz w:val="21"/>
+          <w:szCs w:val="21"/>
+        </w:rPr>
+        <w:t>62</w:t>
+      </w:r>
+    </w:p>
+    <w:p>
+      <w:pPr>
+        <w:pStyle w:val="NormalWeb"/>
+        <w:shd w:val="clear" w:color="auto" w:fill="FFFFFF"/>
+        <w:spacing w:before="0" w:beforeAutospacing="0" w:after="225" w:afterAutospacing="0"/>
+        <w:jc w:val="both"/>
+        <w:rPr>
+          <w:rFonts w:ascii="Arial" w:hAnsi="Arial" w:cs="Arial"/>
+          <w:color w:val="000000"/>
+          <w:sz w:val="21"/>
+          <w:szCs w:val="21"/>
+        </w:rPr>
+      </w:pPr>
+      <w:r>
+        <w:rPr>
+          <w:rFonts w:ascii="Arial" w:hAnsi="Arial" w:cs="Arial"/>
+          <w:color w:val="000000"/>
+          <w:sz w:val="21"/>
+          <w:szCs w:val="21"/>
+        </w:rPr>
+        <w:lastRenderedPageBreak/>
+        <w:t xml:space="preserve">Paragraph </w:t>
+      </w:r>
+      <w:r>
+        <w:rPr>
+          <w:rFonts w:ascii="Arial" w:hAnsi="Arial" w:cs="Arial"/>
+          <w:color w:val="000000"/>
+          <w:sz w:val="21"/>
+          <w:szCs w:val="21"/>
+        </w:rPr>
+        <w:t>63</w:t>
+      </w:r>
+    </w:p>
+    <w:p>
+      <w:pPr>
+        <w:pStyle w:val="NormalWeb"/>
+        <w:shd w:val="clear" w:color="auto" w:fill="FFFFFF"/>
+        <w:spacing w:before="0" w:beforeAutospacing="0" w:after="225" w:afterAutospacing="0"/>
+        <w:jc w:val="both"/>
+        <w:rPr>
+          <w:rFonts w:ascii="Arial" w:hAnsi="Arial" w:cs="Arial"/>
+          <w:color w:val="000000"/>
+          <w:sz w:val="21"/>
+          <w:szCs w:val="21"/>
+        </w:rPr>
+      </w:pPr>
+      <w:r>
+        <w:rPr>
+          <w:rFonts w:ascii="Arial" w:hAnsi="Arial" w:cs="Arial"/>
+          <w:color w:val="000000"/>
+          <w:sz w:val="21"/>
+          <w:szCs w:val="21"/>
+        </w:rPr>
+        <w:t xml:space="preserve">Paragraph </w:t>
+      </w:r>
+      <w:r>
+        <w:rPr>
+          <w:rFonts w:ascii="Arial" w:hAnsi="Arial" w:cs="Arial"/>
+          <w:color w:val="000000"/>
+          <w:sz w:val="21"/>
+          <w:szCs w:val="21"/>
+        </w:rPr>
+        <w:t>64</w:t>
+      </w:r>
+    </w:p>
+    <w:p>
+      <w:pPr>
+        <w:pStyle w:val="NormalWeb"/>
+        <w:shd w:val="clear" w:color="auto" w:fill="FFFFFF"/>
+        <w:spacing w:before="0" w:beforeAutospacing="0" w:after="225" w:afterAutospacing="0"/>
+        <w:jc w:val="both"/>
+        <w:rPr>
+          <w:rFonts w:ascii="Arial" w:hAnsi="Arial" w:cs="Arial"/>
+          <w:color w:val="000000"/>
+          <w:sz w:val="21"/>
+          <w:szCs w:val="21"/>
+        </w:rPr>
+      </w:pPr>
+      <w:r>
+        <w:rPr>
+          <w:rFonts w:ascii="Arial" w:hAnsi="Arial" w:cs="Arial"/>
+          <w:color w:val="000000"/>
+          <w:sz w:val="21"/>
+          <w:szCs w:val="21"/>
+        </w:rPr>
+        <w:t xml:space="preserve">Paragraph </w:t>
+      </w:r>
+      <w:r>
+        <w:rPr>
+          <w:rFonts w:ascii="Arial" w:hAnsi="Arial" w:cs="Arial"/>
+          <w:color w:val="000000"/>
+          <w:sz w:val="21"/>
+          <w:szCs w:val="21"/>
+        </w:rPr>
+        <w:t>65</w:t>
       </w:r>
     </w:p>
     <w:sectPr>

</xml_diff>